<commit_message>
Corrected the return type of Authenticate method
</commit_message>
<xml_diff>
--- a/Class_Diagram.docx
+++ b/Class_Diagram.docx
@@ -53,8 +53,6 @@
           <w:u w:val="single"/>
         </w:rPr>
       </w:pPr>
-      <w:bookmarkStart w:id="0" w:name="_GoBack"/>
-      <w:bookmarkEnd w:id="0"/>
     </w:p>
     <w:p>
       <w:pPr>
@@ -76,9 +74,9 @@
           <w:noProof/>
         </w:rPr>
         <w:drawing>
-          <wp:inline distT="0" distB="0" distL="0" distR="0" wp14:anchorId="5B8C7224" wp14:editId="519C6513">
-            <wp:extent cx="5943600" cy="4507230"/>
-            <wp:effectExtent l="0" t="0" r="0" b="7620"/>
+          <wp:inline distT="0" distB="0" distL="0" distR="0" wp14:anchorId="1013A73D" wp14:editId="1B8658C0">
+            <wp:extent cx="5943600" cy="4438650"/>
+            <wp:effectExtent l="0" t="0" r="0" b="0"/>
             <wp:docPr id="1" name="Picture 1"/>
             <wp:cNvGraphicFramePr>
               <a:graphicFrameLocks xmlns:a="http://schemas.openxmlformats.org/drawingml/2006/main" noChangeAspect="1"/>
@@ -99,7 +97,7 @@
                   <pic:spPr>
                     <a:xfrm>
                       <a:off x="0" y="0"/>
-                      <a:ext cx="5943600" cy="4507230"/>
+                      <a:ext cx="5943600" cy="4438650"/>
                     </a:xfrm>
                     <a:prstGeom prst="rect">
                       <a:avLst/>
@@ -111,6 +109,8 @@
           </wp:inline>
         </w:drawing>
       </w:r>
+      <w:bookmarkStart w:id="0" w:name="_GoBack"/>
+      <w:bookmarkEnd w:id="0"/>
     </w:p>
     <w:sectPr>
       <w:pgSz w:w="12240" w:h="15840"/>

</xml_diff>